<commit_message>
Update Spotify vs. Apple Music.docx
</commit_message>
<xml_diff>
--- a/project/Spotify vs. Apple Music.docx
+++ b/project/Spotify vs. Apple Music.docx
@@ -127,32 +127,19 @@
           <w:rPr>
             <w:rStyle w:val="Hyperlink"/>
           </w:rPr>
-          <w:t>https://www.google.com/url?sa=i&amp;url=https%3A%2F%2Fwww.spotify.com%2Fus%2F&amp;psig=AOvVaw3oVOAoDTIm5hM7ozrZNL2N&amp;ust=1616271624568000&amp;source=images&amp;cd=vfe&amp;ved=0CAIQjRxqFwoTCMCtxpWXve8CFQAAAAAdAAAAABAD</w:t>
-        </w:r>
-      </w:hyperlink>
-    </w:p>
-    <w:p>
-      <w:r>
-        <w:t xml:space="preserve"> Source: </w:t>
-      </w:r>
+          <w:t>https://www.google.com/url?sa=i&amp;url=https%3A%2F%2Fdigital.hbs.edu%2Fplatform-digit%2Fsubmission%2Fhow-well-does-spotify-know-you%2F&amp;psig=AOvVaw3c_Thmgj2TxqaK-qqriB14&amp;ust=1616358505410000&amp;source=images&amp;cd=vfe&amp;ved=0CAMQjB1qFwoTCPi3wO_av-8CFQAAAAAdAAAAABAD</w:t>
+        </w:r>
+      </w:hyperlink>
+    </w:p>
+    <w:p/>
+    <w:p/>
+    <w:p>
       <w:hyperlink r:id="rId8" w:history="1">
         <w:r>
           <w:rPr>
             <w:rStyle w:val="Hyperlink"/>
           </w:rPr>
-          <w:t>https://www.google.com/url?sa=i&amp;url=https%3A%2F%2Fwww.spotify.com%2Fus%2F&amp;psig=AOvVaw3oVOAoDTIm5hM7ozrZNL2N&amp;ust=161</w:t>
-        </w:r>
-        <w:r>
-          <w:rPr>
-            <w:rStyle w:val="Hyperlink"/>
-          </w:rPr>
-          <w:t>6</w:t>
-        </w:r>
-        <w:r>
-          <w:rPr>
-            <w:rStyle w:val="Hyperlink"/>
-          </w:rPr>
-          <w:t>271624568000&amp;source=images&amp;cd=vfe&amp;ved=0CAMQjB1qFwoTCMCtxpWXve8CFQAAAAAdAAAAABAD</w:t>
+          <w:t>https://www.google.com/url?sa=i&amp;url=https%3A%2F%2Fengineering.atspotify.com%2F2020%2F05%2F28%2Fspotify-modernizes-client-side-architecture-to-accelerate-service-on-all-devices%2F&amp;psig=AOvVaw3oVOAoDTIm5hM7ozrZNL2N&amp;ust=1616271624568000&amp;source=images&amp;cd=vfe&amp;ved=0CAMQjB1qFwoTCMCtxpWXve8CFQAAAAAdAAAAABAL</w:t>
         </w:r>
       </w:hyperlink>
     </w:p>
@@ -163,7 +150,31 @@
           <w:rPr>
             <w:rStyle w:val="Hyperlink"/>
           </w:rPr>
-          <w:t>https://www.google.com/url?sa=i&amp;url=https%3A%2F%2Fengineering.atspotify.com%2F2020%2F05%2F28%2Fspotify-modernizes-client-side-architecture-to-accelerate-service-on-all-devices%2F&amp;psig=AOvVaw3oVOAoDTIm5hM7ozrZNL2N&amp;ust=1616271624568000&amp;source=images&amp;cd=vfe&amp;ved=0CAIQjRxqFwoTCMCtxpWXve8CFQAAAAAdAAAAABAL</w:t>
+          <w:t>https://www.google.com/url?sa=i&amp;url=https%3A%2F%2Fwww.groovypost.com%2Fhowto%2Fblock-artists-from-playing-on-spotify%2F&amp;psig=AOvVaw3GmrEzFfoajoO306iORJA9&amp;ust=1616358774442000&amp;source=images&amp;cd=vfe&amp;ved=0CAMQjB1qFwoTCLjqwe3bv-8CFQAAAAAdAAAAABAD</w:t>
+        </w:r>
+      </w:hyperlink>
+    </w:p>
+    <w:p/>
+    <w:p/>
+    <w:p>
+      <w:hyperlink r:id="rId10" w:history="1">
+        <w:r>
+          <w:rPr>
+            <w:rStyle w:val="Hyperlink"/>
+          </w:rPr>
+          <w:t>https://cdn.pocket-lint.com/r/s/1200x630/assets/images/139236-apps-news-feature-what-is-spotify-and-how-does-it-w</w:t>
+        </w:r>
+        <w:r>
+          <w:rPr>
+            <w:rStyle w:val="Hyperlink"/>
+          </w:rPr>
+          <w:t>o</w:t>
+        </w:r>
+        <w:r>
+          <w:rPr>
+            <w:rStyle w:val="Hyperlink"/>
+          </w:rPr>
+          <w:t>rkimage1-71xhfr5dgv.jpg</w:t>
         </w:r>
       </w:hyperlink>
     </w:p>
@@ -171,62 +182,7 @@
       <w:r>
         <w:t xml:space="preserve">Source: </w:t>
       </w:r>
-      <w:hyperlink r:id="rId10" w:history="1">
-        <w:r>
-          <w:rPr>
-            <w:rStyle w:val="Hyperlink"/>
-          </w:rPr>
-          <w:t>https://www.google.com/url?sa=i&amp;url=https%3A%2F%2Fengineering.atspotify.com%2F2020%2F05%2F28%2Fspotify-modernizes-client-side-architecture-to-accelerate-service-on-all-devices%2F&amp;psig=AOvVaw3oVOAoDTIm5hM7ozrZNL2N&amp;ust=1616271624568000&amp;source=images&amp;cd=vfe&amp;ved=0CAMQjB1qFwoTCMCtxpWXve8CFQAAAAAdAAAAABAL</w:t>
-        </w:r>
-      </w:hyperlink>
-    </w:p>
-    <w:p/>
-    <w:p>
       <w:hyperlink r:id="rId11" w:history="1">
-        <w:r>
-          <w:rPr>
-            <w:rStyle w:val="Hyperlink"/>
-          </w:rPr>
-          <w:t>https://www.google.com/url?sa=i&amp;url=https%3A%2F%2Fwww.cnet.com%2Fhow-to%2Fspotify-connect-what-is-and-how-it-works%2F&amp;psig=AOvVaw3oVOAoDTIm5hM7ozrZNL2N&amp;ust=1616271624568000&amp;source=images&amp;cd=vfe&amp;ved=0CAIQjRxqFwoTCMCtxpWXve8CFQAAAAAdAAAAABAS</w:t>
-        </w:r>
-      </w:hyperlink>
-    </w:p>
-    <w:p>
-      <w:r>
-        <w:t xml:space="preserve">Source: </w:t>
-      </w:r>
-      <w:hyperlink r:id="rId12" w:history="1">
-        <w:r>
-          <w:rPr>
-            <w:rStyle w:val="Hyperlink"/>
-          </w:rPr>
-          <w:t>https://www.google.com/url?sa=i&amp;url=https%3A%2F%2Fwww.cnet.com%2Fhow-to%2Fspotify-connect-what-is-and-how-it-</w:t>
-        </w:r>
-        <w:r>
-          <w:rPr>
-            <w:rStyle w:val="Hyperlink"/>
-          </w:rPr>
-          <w:lastRenderedPageBreak/>
-          <w:t>works%2F&amp;psig=AOvVaw3oVOAoDTIm5hM7ozrZNL2N&amp;ust=1616271624568000&amp;source=images&amp;cd=vfe&amp;ved=0CAMQjB1qFwoTCMCtxpWXve8CFQAAAAAdAAAAABAS</w:t>
-        </w:r>
-      </w:hyperlink>
-    </w:p>
-    <w:p/>
-    <w:p>
-      <w:hyperlink r:id="rId13" w:history="1">
-        <w:r>
-          <w:rPr>
-            <w:rStyle w:val="Hyperlink"/>
-          </w:rPr>
-          <w:t>https://cdn.pocket-lint.com/r/s/1200x630/assets/images/139236-apps-news-feature-what-is-spotify-and-how-does-it-workimage1-71xhfr5dgv.jpg</w:t>
-        </w:r>
-      </w:hyperlink>
-    </w:p>
-    <w:p>
-      <w:r>
-        <w:t xml:space="preserve">Source: </w:t>
-      </w:r>
-      <w:hyperlink r:id="rId14" w:history="1">
         <w:r>
           <w:rPr>
             <w:rStyle w:val="Hyperlink"/>
@@ -248,6 +204,7 @@
           <w:b/>
           <w:bCs/>
         </w:rPr>
+        <w:lastRenderedPageBreak/>
         <w:t>Apple Music Images</w:t>
       </w:r>
     </w:p>
@@ -260,12 +217,121 @@
       </w:pPr>
     </w:p>
     <w:p>
+      <w:hyperlink r:id="rId12" w:history="1">
+        <w:r>
+          <w:rPr>
+            <w:rStyle w:val="Hyperlink"/>
+          </w:rPr>
+          <w:t>https://www.macworl</w:t>
+        </w:r>
+        <w:r>
+          <w:rPr>
+            <w:rStyle w:val="Hyperlink"/>
+          </w:rPr>
+          <w:t>d</w:t>
+        </w:r>
+        <w:r>
+          <w:rPr>
+            <w:rStyle w:val="Hyperlink"/>
+          </w:rPr>
+          <w:t>.co.uk/cmsdata/features/3643009/apple-music_thumb800.jpg</w:t>
+        </w:r>
+      </w:hyperlink>
+    </w:p>
+    <w:p>
+      <w:r>
+        <w:t xml:space="preserve">Source: </w:t>
+      </w:r>
+      <w:hyperlink r:id="rId13" w:history="1">
+        <w:r>
+          <w:rPr>
+            <w:rStyle w:val="Hyperlink"/>
+          </w:rPr>
+          <w:t>https://www.macworld.co.uk/how-to/cancel-apple-music-3643009/</w:t>
+        </w:r>
+      </w:hyperlink>
+    </w:p>
+    <w:p/>
+    <w:p/>
+    <w:p>
+      <w:hyperlink r:id="rId14" w:history="1">
+        <w:r>
+          <w:rPr>
+            <w:rStyle w:val="Hyperlink"/>
+          </w:rPr>
+          <w:t>https://assets-g</w:t>
+        </w:r>
+        <w:r>
+          <w:rPr>
+            <w:rStyle w:val="Hyperlink"/>
+          </w:rPr>
+          <w:t>l</w:t>
+        </w:r>
+        <w:r>
+          <w:rPr>
+            <w:rStyle w:val="Hyperlink"/>
+          </w:rPr>
+          <w:t>obal.website-files.com/5c5b0a009abbac199b244792/5cfa8162a73f4480a6a72f45_Apple%20Music_screens.png</w:t>
+        </w:r>
+      </w:hyperlink>
+    </w:p>
+    <w:p>
+      <w:r>
+        <w:t xml:space="preserve">Source: </w:t>
+      </w:r>
       <w:hyperlink r:id="rId15" w:history="1">
         <w:r>
           <w:rPr>
             <w:rStyle w:val="Hyperlink"/>
           </w:rPr>
-          <w:t>https://www.macworld.co.uk/cmsdata/features/3643009/apple-music_thumb800.jpg</w:t>
+          <w:t>https://about.musi</w:t>
+        </w:r>
+        <w:r>
+          <w:rPr>
+            <w:rStyle w:val="Hyperlink"/>
+          </w:rPr>
+          <w:t>x</w:t>
+        </w:r>
+        <w:r>
+          <w:rPr>
+            <w:rStyle w:val="Hyperlink"/>
+          </w:rPr>
+          <w:t>match.com/business/cus</w:t>
+        </w:r>
+        <w:r>
+          <w:rPr>
+            <w:rStyle w:val="Hyperlink"/>
+          </w:rPr>
+          <w:t>t</w:t>
+        </w:r>
+        <w:r>
+          <w:rPr>
+            <w:rStyle w:val="Hyperlink"/>
+          </w:rPr>
+          <w:t>omer-stories/apple-music</w:t>
+        </w:r>
+      </w:hyperlink>
+    </w:p>
+    <w:p/>
+    <w:p>
+      <w:hyperlink r:id="rId16" w:history="1">
+        <w:r>
+          <w:rPr>
+            <w:rStyle w:val="Hyperlink"/>
+          </w:rPr>
+          <w:t>https://cdn.mos.cm</w:t>
+        </w:r>
+        <w:r>
+          <w:rPr>
+            <w:rStyle w:val="Hyperlink"/>
+          </w:rPr>
+          <w:t>s</w:t>
+        </w:r>
+        <w:r>
+          <w:rPr>
+            <w:rStyle w:val="Hyperlink"/>
+          </w:rPr>
+          <w:t>.futurecdn.net/dqmkMx9eXDgmnHbFHkL4WN.jpg</w:t>
         </w:r>
       </w:hyperlink>
     </w:p>
@@ -273,25 +339,47 @@
       <w:r>
         <w:t xml:space="preserve">Source: </w:t>
       </w:r>
-      <w:hyperlink r:id="rId16" w:history="1">
-        <w:r>
-          <w:rPr>
-            <w:rStyle w:val="Hyperlink"/>
-          </w:rPr>
-          <w:t>https://www.macworld.co.uk/how-to/cancel-apple-music-3643009/</w:t>
-        </w:r>
-      </w:hyperlink>
-    </w:p>
-    <w:p/>
-    <w:p/>
-    <w:p/>
-    <w:p>
       <w:hyperlink r:id="rId17" w:history="1">
         <w:r>
           <w:rPr>
             <w:rStyle w:val="Hyperlink"/>
           </w:rPr>
-          <w:t>https://assets-global.website-files.com/5c5b0a009abbac199b244792/5cfa8162a73f4480a6a72f45_Apple%20Music_screens.png</w:t>
+          <w:t>https://www.google.com/url?sa=i&amp;url=https%3A%2F%2Fwww.techradar.com%2Fnews%2Faudio%2Fapple-music-vs-spotify-vs-play-music-vs-tidal-vs-deezer-1296240&amp;psig=AOvVaw0yHeicYzOaMy2XkSxMsHN4&amp;ust=1616272163367000&amp;source=images&amp;cd=vfe&amp;ved=0CAMQjB1qFwoTCPitkpWZve8CFQAAAAAdAAAAABAJ</w:t>
+        </w:r>
+      </w:hyperlink>
+    </w:p>
+    <w:p/>
+    <w:p>
+      <w:hyperlink r:id="rId18" w:history="1">
+        <w:r>
+          <w:rPr>
+            <w:rStyle w:val="Hyperlink"/>
+          </w:rPr>
+          <w:t>https://images.</w:t>
+        </w:r>
+        <w:r>
+          <w:rPr>
+            <w:rStyle w:val="Hyperlink"/>
+          </w:rPr>
+          <w:t>m</w:t>
+        </w:r>
+        <w:r>
+          <w:rPr>
+            <w:rStyle w:val="Hyperlink"/>
+          </w:rPr>
+          <w:t>ac</w:t>
+        </w:r>
+        <w:r>
+          <w:rPr>
+            <w:rStyle w:val="Hyperlink"/>
+          </w:rPr>
+          <w:t>r</w:t>
+        </w:r>
+        <w:r>
+          <w:rPr>
+            <w:rStyle w:val="Hyperlink"/>
+          </w:rPr>
+          <w:t>umors.com/t/VG4H3di7RcET7UKybrUkOs2rL6Q=/1600x/http://images.macrumors.com/article-new/2018/11/apple-music-image-november-2018-800x511.jpg</w:t>
         </w:r>
       </w:hyperlink>
     </w:p>
@@ -299,47 +387,47 @@
       <w:r>
         <w:t xml:space="preserve">Source: </w:t>
       </w:r>
-      <w:hyperlink r:id="rId18" w:history="1">
-        <w:r>
-          <w:rPr>
-            <w:rStyle w:val="Hyperlink"/>
-          </w:rPr>
-          <w:t>https://about.musi</w:t>
-        </w:r>
-        <w:r>
-          <w:rPr>
-            <w:rStyle w:val="Hyperlink"/>
-          </w:rPr>
-          <w:t>x</w:t>
-        </w:r>
-        <w:r>
-          <w:rPr>
-            <w:rStyle w:val="Hyperlink"/>
-          </w:rPr>
-          <w:t>match.com/business/cus</w:t>
-        </w:r>
-        <w:r>
-          <w:rPr>
-            <w:rStyle w:val="Hyperlink"/>
-          </w:rPr>
-          <w:t>t</w:t>
-        </w:r>
-        <w:r>
-          <w:rPr>
-            <w:rStyle w:val="Hyperlink"/>
-          </w:rPr>
-          <w:t>omer-stories/apple-music</w:t>
-        </w:r>
-      </w:hyperlink>
-    </w:p>
-    <w:p/>
-    <w:p>
       <w:hyperlink r:id="rId19" w:history="1">
         <w:r>
           <w:rPr>
             <w:rStyle w:val="Hyperlink"/>
           </w:rPr>
-          <w:t>https://cdn.mos.cms.futurecdn.net/dqmkMx9eXDgmnHbFHkL4WN.jpg</w:t>
+          <w:t>https://www.google.com/url?sa=i&amp;url=https%3A%2F%2Fwww.macrumors.com%2Fhow-to%2Fcustomiz</w:t>
+        </w:r>
+        <w:r>
+          <w:rPr>
+            <w:rStyle w:val="Hyperlink"/>
+          </w:rPr>
+          <w:t>e</w:t>
+        </w:r>
+        <w:r>
+          <w:rPr>
+            <w:rStyle w:val="Hyperlink"/>
+          </w:rPr>
+          <w:t>-apple-music%2F&amp;psig=AOvVaw3sXfaTzkXFr_RZW4rNtV9a&amp;ust=1616272291057000&amp;source=images&amp;cd=vfe&amp;ved=0CAMQjB1qFwoTCLDZ-NKZve8CFQAAAAAdAAAAABAK</w:t>
+        </w:r>
+      </w:hyperlink>
+    </w:p>
+    <w:p/>
+    <w:p>
+      <w:hyperlink r:id="rId20" w:history="1">
+        <w:r>
+          <w:rPr>
+            <w:rStyle w:val="Hyperlink"/>
+          </w:rPr>
+          <w:t>https://hilto</w:t>
+        </w:r>
+        <w:r>
+          <w:rPr>
+            <w:rStyle w:val="Hyperlink"/>
+          </w:rPr>
+          <w:t>n</w:t>
+        </w:r>
+        <w:r>
+          <w:rPr>
+            <w:rStyle w:val="Hyperlink"/>
+          </w:rPr>
+          <w:t>headhometheater.com/wp-content/uploads/2019/02/apple-v-spotify-transparent-3-720x720.png</w:t>
         </w:r>
       </w:hyperlink>
     </w:p>
@@ -347,55 +435,7 @@
       <w:r>
         <w:t xml:space="preserve">Source: </w:t>
       </w:r>
-      <w:hyperlink r:id="rId20" w:history="1">
-        <w:r>
-          <w:rPr>
-            <w:rStyle w:val="Hyperlink"/>
-          </w:rPr>
-          <w:t>https://www.google.com/url?sa=i&amp;url=https%3A%2F%2Fwww.techradar.com%2Fnews%2Faudio%2Fapple-music-vs-spotify-vs-play-music-vs-tidal-vs-deezer-1296240&amp;psig=AOvVaw0yHeicYzOaMy2XkSxMsHN4&amp;ust=1616272163367000&amp;source=images&amp;cd=vfe&amp;ved=0CAMQjB1qFwoTCPitkpWZve8CFQAAAAAdAAAAABAJ</w:t>
-        </w:r>
-      </w:hyperlink>
-    </w:p>
-    <w:p/>
-    <w:p>
       <w:hyperlink r:id="rId21" w:history="1">
-        <w:r>
-          <w:rPr>
-            <w:rStyle w:val="Hyperlink"/>
-          </w:rPr>
-          <w:t>https://images.macrumors.com/t/VG4H3di7RcET7UKybrUkOs2rL6Q=/1600x/http://images.macrumors.com/article-new/2018/11/apple-music-image-november-2018-800x511.jpg</w:t>
-        </w:r>
-      </w:hyperlink>
-    </w:p>
-    <w:p>
-      <w:r>
-        <w:t xml:space="preserve">Source: </w:t>
-      </w:r>
-      <w:hyperlink r:id="rId22" w:history="1">
-        <w:r>
-          <w:rPr>
-            <w:rStyle w:val="Hyperlink"/>
-          </w:rPr>
-          <w:t>https://www.google.com/url?sa=i&amp;url=https%3A%2F%2Fwww.macrumors.com%2Fhow-to%2Fcustomize-apple-music%2F&amp;psig=AOvVaw3sXfaTzkXFr_RZW4rNtV9a&amp;ust=1616272291057000&amp;source=images&amp;cd=vfe&amp;ved=0CAMQjB1qFwoTCLDZ-NKZve8CFQAAAAAdAAAAABAK</w:t>
-        </w:r>
-      </w:hyperlink>
-    </w:p>
-    <w:p/>
-    <w:p>
-      <w:hyperlink r:id="rId23" w:history="1">
-        <w:r>
-          <w:rPr>
-            <w:rStyle w:val="Hyperlink"/>
-          </w:rPr>
-          <w:t>https://hiltonheadhometheater.com/wp-content/uploads/2019/02/apple-v-spotify-transparent-3-720x720.png</w:t>
-        </w:r>
-      </w:hyperlink>
-    </w:p>
-    <w:p>
-      <w:r>
-        <w:t xml:space="preserve">Source: </w:t>
-      </w:r>
-      <w:hyperlink r:id="rId24" w:history="1">
         <w:r>
           <w:rPr>
             <w:rStyle w:val="Hyperlink"/>
@@ -429,7 +469,7 @@
       </w:pPr>
     </w:p>
     <w:p>
-      <w:hyperlink r:id="rId25" w:history="1">
+      <w:hyperlink r:id="rId22" w:history="1">
         <w:r>
           <w:rPr>
             <w:rStyle w:val="Hyperlink"/>
@@ -445,7 +485,7 @@
     </w:p>
     <w:p/>
     <w:p>
-      <w:hyperlink r:id="rId26" w:history="1">
+      <w:hyperlink r:id="rId23" w:history="1">
         <w:r>
           <w:rPr>
             <w:rStyle w:val="Hyperlink"/>
@@ -456,6 +496,7 @@
     </w:p>
     <w:p>
       <w:r>
+        <w:lastRenderedPageBreak/>
         <w:t xml:space="preserve">Digital Trends is a trusted technology news </w:t>
       </w:r>
       <w:proofErr w:type="gramStart"/>

</xml_diff>